<commit_message>
feat: Add solution 'Question 1.b, Worksheet 8 Review'
</commit_message>
<xml_diff>
--- a/csc165/week_4/week_4_notes.docx
+++ b/csc165/week_4/week_4_notes.docx
@@ -161,6 +161,17 @@
                 </wp:inline>
               </w:drawing>
             </w:r>
+          </w:p>
+          <w:p>
+            <w:pPr>
+              <w:autoSpaceDE w:val="0"/>
+              <w:autoSpaceDN w:val="0"/>
+              <w:adjustRightInd w:val="0"/>
+              <w:rPr>
+                <w:rFonts w:ascii="Helvetica Neue" w:hAnsi="Helvetica Neue" w:cs="Helvetica Neue"/>
+                <w:lang w:val="en-US"/>
+              </w:rPr>
+            </w:pPr>
           </w:p>
           <w:p/>
         </w:tc>
@@ -1198,7 +1209,7 @@
 </file>
 
 <file path=customXml/itemProps1.xml><?xml version="1.0" encoding="utf-8"?>
-<ds:datastoreItem xmlns:ds="http://schemas.openxmlformats.org/officeDocument/2006/customXml" ds:itemID="{444933FC-C918-3A48-ACB8-5DE1E52F8C0C}">
+<ds:datastoreItem xmlns:ds="http://schemas.openxmlformats.org/officeDocument/2006/customXml" ds:itemID="{9BE70D15-D111-9542-8A9F-2424BA4CE27E}">
   <ds:schemaRefs>
     <ds:schemaRef ds:uri="http://schemas.openxmlformats.org/officeDocument/2006/bibliography"/>
   </ds:schemaRefs>

</xml_diff>